<commit_message>
Updated User Guide's What's New notes and system requirements.
</commit_message>
<xml_diff>
--- a/SimpleIDE-User-Guide.docx
+++ b/SimpleIDE-User-Guide.docx
@@ -13,6 +13,8 @@
           <w:sz w:val="40"/>
         </w:rPr>
       </w:pPr>
+      <w:bookmarkStart w:id="0" w:name="_GoBack"/>
+      <w:bookmarkEnd w:id="0"/>
       <w:r>
         <w:rPr>
           <w:rFonts w:ascii="Arial" w:hAnsi="Arial"/>
@@ -155,7 +157,7 @@
         </w:rPr>
         <w:fldChar w:fldCharType="separate"/>
       </w:r>
-      <w:hyperlink w:anchor="_Toc472706402" w:history="1">
+      <w:hyperlink w:anchor="_Toc472785716" w:history="1">
         <w:r>
           <w:rPr>
             <w:rStyle w:val="Hyperlink"/>
@@ -182,7 +184,7 @@
             <w:noProof/>
             <w:webHidden/>
           </w:rPr>
-          <w:instrText xml:space="preserve"> PAGEREF _Toc472706402 \h </w:instrText>
+          <w:instrText xml:space="preserve"> PAGEREF _Toc472785716 \h </w:instrText>
         </w:r>
         <w:r>
           <w:rPr>
@@ -226,7 +228,7 @@
           <w:szCs w:val="22"/>
         </w:rPr>
       </w:pPr>
-      <w:hyperlink w:anchor="_Toc472706403" w:history="1">
+      <w:hyperlink w:anchor="_Toc472785717" w:history="1">
         <w:r>
           <w:rPr>
             <w:rStyle w:val="Hyperlink"/>
@@ -253,7 +255,7 @@
             <w:noProof/>
             <w:webHidden/>
           </w:rPr>
-          <w:instrText xml:space="preserve"> PAGEREF _Toc472706403 \h </w:instrText>
+          <w:instrText xml:space="preserve"> PAGEREF _Toc472785717 \h </w:instrText>
         </w:r>
         <w:r>
           <w:rPr>
@@ -297,7 +299,7 @@
           <w:szCs w:val="22"/>
         </w:rPr>
       </w:pPr>
-      <w:hyperlink w:anchor="_Toc472706404" w:history="1">
+      <w:hyperlink w:anchor="_Toc472785718" w:history="1">
         <w:r>
           <w:rPr>
             <w:rStyle w:val="Hyperlink"/>
@@ -324,7 +326,7 @@
             <w:noProof/>
             <w:webHidden/>
           </w:rPr>
-          <w:instrText xml:space="preserve"> PAGEREF _Toc472706404 \h </w:instrText>
+          <w:instrText xml:space="preserve"> PAGEREF _Toc472785718 \h </w:instrText>
         </w:r>
         <w:r>
           <w:rPr>
@@ -369,7 +371,7 @@
           <w:szCs w:val="22"/>
         </w:rPr>
       </w:pPr>
-      <w:hyperlink w:anchor="_Toc472706405" w:history="1">
+      <w:hyperlink w:anchor="_Toc472785719" w:history="1">
         <w:r>
           <w:rPr>
             <w:rStyle w:val="Hyperlink"/>
@@ -396,7 +398,7 @@
             <w:noProof/>
             <w:webHidden/>
           </w:rPr>
-          <w:instrText xml:space="preserve"> PAGEREF _Toc472706405 \h </w:instrText>
+          <w:instrText xml:space="preserve"> PAGEREF _Toc472785719 \h </w:instrText>
         </w:r>
         <w:r>
           <w:rPr>
@@ -440,7 +442,7 @@
           <w:szCs w:val="22"/>
         </w:rPr>
       </w:pPr>
-      <w:hyperlink w:anchor="_Toc472706406" w:history="1">
+      <w:hyperlink w:anchor="_Toc472785720" w:history="1">
         <w:r>
           <w:rPr>
             <w:rStyle w:val="Hyperlink"/>
@@ -467,7 +469,7 @@
             <w:noProof/>
             <w:webHidden/>
           </w:rPr>
-          <w:instrText xml:space="preserve"> PAGEREF _Toc472706406 \h </w:instrText>
+          <w:instrText xml:space="preserve"> PAGEREF _Toc472785720 \h </w:instrText>
         </w:r>
         <w:r>
           <w:rPr>
@@ -512,7 +514,7 @@
           <w:szCs w:val="22"/>
         </w:rPr>
       </w:pPr>
-      <w:hyperlink w:anchor="_Toc472706407" w:history="1">
+      <w:hyperlink w:anchor="_Toc472785721" w:history="1">
         <w:r>
           <w:rPr>
             <w:rStyle w:val="Hyperlink"/>
@@ -539,7 +541,7 @@
             <w:noProof/>
             <w:webHidden/>
           </w:rPr>
-          <w:instrText xml:space="preserve"> PAGEREF _Toc472706407 \h </w:instrText>
+          <w:instrText xml:space="preserve"> PAGEREF _Toc472785721 \h </w:instrText>
         </w:r>
         <w:r>
           <w:rPr>
@@ -583,7 +585,7 @@
           <w:szCs w:val="22"/>
         </w:rPr>
       </w:pPr>
-      <w:hyperlink w:anchor="_Toc472706408" w:history="1">
+      <w:hyperlink w:anchor="_Toc472785722" w:history="1">
         <w:r>
           <w:rPr>
             <w:rStyle w:val="Hyperlink"/>
@@ -610,7 +612,7 @@
             <w:noProof/>
             <w:webHidden/>
           </w:rPr>
-          <w:instrText xml:space="preserve"> PAGEREF _Toc472706408 \h </w:instrText>
+          <w:instrText xml:space="preserve"> PAGEREF _Toc472785722 \h </w:instrText>
         </w:r>
         <w:r>
           <w:rPr>
@@ -654,7 +656,7 @@
           <w:szCs w:val="22"/>
         </w:rPr>
       </w:pPr>
-      <w:hyperlink w:anchor="_Toc472706409" w:history="1">
+      <w:hyperlink w:anchor="_Toc472785723" w:history="1">
         <w:r>
           <w:rPr>
             <w:rStyle w:val="Hyperlink"/>
@@ -681,7 +683,7 @@
             <w:noProof/>
             <w:webHidden/>
           </w:rPr>
-          <w:instrText xml:space="preserve"> PAGEREF _Toc472706409 \h </w:instrText>
+          <w:instrText xml:space="preserve"> PAGEREF _Toc472785723 \h </w:instrText>
         </w:r>
         <w:r>
           <w:rPr>
@@ -726,7 +728,7 @@
           <w:szCs w:val="22"/>
         </w:rPr>
       </w:pPr>
-      <w:hyperlink w:anchor="_Toc472706410" w:history="1">
+      <w:hyperlink w:anchor="_Toc472785724" w:history="1">
         <w:r>
           <w:rPr>
             <w:rStyle w:val="Hyperlink"/>
@@ -753,7 +755,7 @@
             <w:noProof/>
             <w:webHidden/>
           </w:rPr>
-          <w:instrText xml:space="preserve"> PAGEREF _Toc472706410 \h </w:instrText>
+          <w:instrText xml:space="preserve"> PAGEREF _Toc472785724 \h </w:instrText>
         </w:r>
         <w:r>
           <w:rPr>
@@ -797,7 +799,7 @@
           <w:szCs w:val="22"/>
         </w:rPr>
       </w:pPr>
-      <w:hyperlink w:anchor="_Toc472706411" w:history="1">
+      <w:hyperlink w:anchor="_Toc472785725" w:history="1">
         <w:r>
           <w:rPr>
             <w:rStyle w:val="Hyperlink"/>
@@ -824,7 +826,7 @@
             <w:noProof/>
             <w:webHidden/>
           </w:rPr>
-          <w:instrText xml:space="preserve"> PAGEREF _Toc472706411 \h </w:instrText>
+          <w:instrText xml:space="preserve"> PAGEREF _Toc472785725 \h </w:instrText>
         </w:r>
         <w:r>
           <w:rPr>
@@ -868,7 +870,7 @@
           <w:szCs w:val="22"/>
         </w:rPr>
       </w:pPr>
-      <w:hyperlink w:anchor="_Toc472706412" w:history="1">
+      <w:hyperlink w:anchor="_Toc472785726" w:history="1">
         <w:r>
           <w:rPr>
             <w:rStyle w:val="Hyperlink"/>
@@ -895,7 +897,7 @@
             <w:noProof/>
             <w:webHidden/>
           </w:rPr>
-          <w:instrText xml:space="preserve"> PAGEREF _Toc472706412 \h </w:instrText>
+          <w:instrText xml:space="preserve"> PAGEREF _Toc472785726 \h </w:instrText>
         </w:r>
         <w:r>
           <w:rPr>
@@ -939,7 +941,7 @@
           <w:szCs w:val="22"/>
         </w:rPr>
       </w:pPr>
-      <w:hyperlink w:anchor="_Toc472706413" w:history="1">
+      <w:hyperlink w:anchor="_Toc472785727" w:history="1">
         <w:r>
           <w:rPr>
             <w:rStyle w:val="Hyperlink"/>
@@ -966,7 +968,7 @@
             <w:noProof/>
             <w:webHidden/>
           </w:rPr>
-          <w:instrText xml:space="preserve"> PAGEREF _Toc472706413 \h </w:instrText>
+          <w:instrText xml:space="preserve"> PAGEREF _Toc472785727 \h </w:instrText>
         </w:r>
         <w:r>
           <w:rPr>
@@ -1010,7 +1012,7 @@
           <w:szCs w:val="22"/>
         </w:rPr>
       </w:pPr>
-      <w:hyperlink w:anchor="_Toc472706414" w:history="1">
+      <w:hyperlink w:anchor="_Toc472785728" w:history="1">
         <w:r>
           <w:rPr>
             <w:rStyle w:val="Hyperlink"/>
@@ -1037,7 +1039,7 @@
             <w:noProof/>
             <w:webHidden/>
           </w:rPr>
-          <w:instrText xml:space="preserve"> PAGEREF _Toc472706414 \h </w:instrText>
+          <w:instrText xml:space="preserve"> PAGEREF _Toc472785728 \h </w:instrText>
         </w:r>
         <w:r>
           <w:rPr>
@@ -1082,7 +1084,7 @@
           <w:szCs w:val="22"/>
         </w:rPr>
       </w:pPr>
-      <w:hyperlink w:anchor="_Toc472706415" w:history="1">
+      <w:hyperlink w:anchor="_Toc472785729" w:history="1">
         <w:r>
           <w:rPr>
             <w:rStyle w:val="Hyperlink"/>
@@ -1109,7 +1111,7 @@
             <w:noProof/>
             <w:webHidden/>
           </w:rPr>
-          <w:instrText xml:space="preserve"> PAGEREF _Toc472706415 \h </w:instrText>
+          <w:instrText xml:space="preserve"> PAGEREF _Toc472785729 \h </w:instrText>
         </w:r>
         <w:r>
           <w:rPr>
@@ -1153,7 +1155,7 @@
           <w:szCs w:val="22"/>
         </w:rPr>
       </w:pPr>
-      <w:hyperlink w:anchor="_Toc472706416" w:history="1">
+      <w:hyperlink w:anchor="_Toc472785730" w:history="1">
         <w:r>
           <w:rPr>
             <w:rStyle w:val="Hyperlink"/>
@@ -1180,7 +1182,7 @@
             <w:noProof/>
             <w:webHidden/>
           </w:rPr>
-          <w:instrText xml:space="preserve"> PAGEREF _Toc472706416 \h </w:instrText>
+          <w:instrText xml:space="preserve"> PAGEREF _Toc472785730 \h </w:instrText>
         </w:r>
         <w:r>
           <w:rPr>
@@ -1224,7 +1226,7 @@
           <w:szCs w:val="22"/>
         </w:rPr>
       </w:pPr>
-      <w:hyperlink w:anchor="_Toc472706417" w:history="1">
+      <w:hyperlink w:anchor="_Toc472785731" w:history="1">
         <w:r>
           <w:rPr>
             <w:rStyle w:val="Hyperlink"/>
@@ -1251,7 +1253,7 @@
             <w:noProof/>
             <w:webHidden/>
           </w:rPr>
-          <w:instrText xml:space="preserve"> PAGEREF _Toc472706417 \h </w:instrText>
+          <w:instrText xml:space="preserve"> PAGEREF _Toc472785731 \h </w:instrText>
         </w:r>
         <w:r>
           <w:rPr>
@@ -1295,7 +1297,7 @@
           <w:szCs w:val="22"/>
         </w:rPr>
       </w:pPr>
-      <w:hyperlink w:anchor="_Toc472706418" w:history="1">
+      <w:hyperlink w:anchor="_Toc472785732" w:history="1">
         <w:r>
           <w:rPr>
             <w:rStyle w:val="Hyperlink"/>
@@ -1322,7 +1324,7 @@
             <w:noProof/>
             <w:webHidden/>
           </w:rPr>
-          <w:instrText xml:space="preserve"> PAGEREF _Toc472706418 \h </w:instrText>
+          <w:instrText xml:space="preserve"> PAGEREF _Toc472785732 \h </w:instrText>
         </w:r>
         <w:r>
           <w:rPr>
@@ -1366,7 +1368,7 @@
           <w:szCs w:val="22"/>
         </w:rPr>
       </w:pPr>
-      <w:hyperlink w:anchor="_Toc472706419" w:history="1">
+      <w:hyperlink w:anchor="_Toc472785733" w:history="1">
         <w:r>
           <w:rPr>
             <w:rStyle w:val="Hyperlink"/>
@@ -1393,7 +1395,7 @@
             <w:noProof/>
             <w:webHidden/>
           </w:rPr>
-          <w:instrText xml:space="preserve"> PAGEREF _Toc472706419 \h </w:instrText>
+          <w:instrText xml:space="preserve"> PAGEREF _Toc472785733 \h </w:instrText>
         </w:r>
         <w:r>
           <w:rPr>
@@ -1437,7 +1439,7 @@
           <w:szCs w:val="22"/>
         </w:rPr>
       </w:pPr>
-      <w:hyperlink w:anchor="_Toc472706420" w:history="1">
+      <w:hyperlink w:anchor="_Toc472785734" w:history="1">
         <w:r>
           <w:rPr>
             <w:rStyle w:val="Hyperlink"/>
@@ -1464,7 +1466,7 @@
             <w:noProof/>
             <w:webHidden/>
           </w:rPr>
-          <w:instrText xml:space="preserve"> PAGEREF _Toc472706420 \h </w:instrText>
+          <w:instrText xml:space="preserve"> PAGEREF _Toc472785734 \h </w:instrText>
         </w:r>
         <w:r>
           <w:rPr>
@@ -1508,7 +1510,7 @@
           <w:szCs w:val="22"/>
         </w:rPr>
       </w:pPr>
-      <w:hyperlink w:anchor="_Toc472706421" w:history="1">
+      <w:hyperlink w:anchor="_Toc472785735" w:history="1">
         <w:r>
           <w:rPr>
             <w:rStyle w:val="Hyperlink"/>
@@ -1535,7 +1537,7 @@
             <w:noProof/>
             <w:webHidden/>
           </w:rPr>
-          <w:instrText xml:space="preserve"> PAGEREF _Toc472706421 \h </w:instrText>
+          <w:instrText xml:space="preserve"> PAGEREF _Toc472785735 \h </w:instrText>
         </w:r>
         <w:r>
           <w:rPr>
@@ -1579,7 +1581,7 @@
           <w:szCs w:val="22"/>
         </w:rPr>
       </w:pPr>
-      <w:hyperlink w:anchor="_Toc472706422" w:history="1">
+      <w:hyperlink w:anchor="_Toc472785736" w:history="1">
         <w:r>
           <w:rPr>
             <w:rStyle w:val="Hyperlink"/>
@@ -1606,7 +1608,7 @@
             <w:noProof/>
             <w:webHidden/>
           </w:rPr>
-          <w:instrText xml:space="preserve"> PAGEREF _Toc472706422 \h </w:instrText>
+          <w:instrText xml:space="preserve"> PAGEREF _Toc472785736 \h </w:instrText>
         </w:r>
         <w:r>
           <w:rPr>
@@ -1650,7 +1652,7 @@
           <w:szCs w:val="22"/>
         </w:rPr>
       </w:pPr>
-      <w:hyperlink w:anchor="_Toc472706423" w:history="1">
+      <w:hyperlink w:anchor="_Toc472785737" w:history="1">
         <w:r>
           <w:rPr>
             <w:rStyle w:val="Hyperlink"/>
@@ -1665,8 +1667,6 @@
           </w:rPr>
           <w:tab/>
         </w:r>
-        <w:bookmarkStart w:id="0" w:name="_GoBack"/>
-        <w:bookmarkEnd w:id="0"/>
         <w:r>
           <w:rPr>
             <w:noProof/>
@@ -1679,7 +1679,7 @@
             <w:noProof/>
             <w:webHidden/>
           </w:rPr>
-          <w:instrText xml:space="preserve"> PAGEREF _Toc472706423 \h </w:instrText>
+          <w:instrText xml:space="preserve"> PAGEREF _Toc472785737 \h </w:instrText>
         </w:r>
         <w:r>
           <w:rPr>
@@ -1723,7 +1723,7 @@
           <w:szCs w:val="22"/>
         </w:rPr>
       </w:pPr>
-      <w:hyperlink w:anchor="_Toc472706424" w:history="1">
+      <w:hyperlink w:anchor="_Toc472785738" w:history="1">
         <w:r>
           <w:rPr>
             <w:rStyle w:val="Hyperlink"/>
@@ -1750,7 +1750,7 @@
             <w:noProof/>
             <w:webHidden/>
           </w:rPr>
-          <w:instrText xml:space="preserve"> PAGEREF _Toc472706424 \h </w:instrText>
+          <w:instrText xml:space="preserve"> PAGEREF _Toc472785738 \h </w:instrText>
         </w:r>
         <w:r>
           <w:rPr>
@@ -1794,7 +1794,7 @@
           <w:szCs w:val="22"/>
         </w:rPr>
       </w:pPr>
-      <w:hyperlink w:anchor="_Toc472706425" w:history="1">
+      <w:hyperlink w:anchor="_Toc472785739" w:history="1">
         <w:r>
           <w:rPr>
             <w:rStyle w:val="Hyperlink"/>
@@ -1821,7 +1821,7 @@
             <w:noProof/>
             <w:webHidden/>
           </w:rPr>
-          <w:instrText xml:space="preserve"> PAGEREF _Toc472706425 \h </w:instrText>
+          <w:instrText xml:space="preserve"> PAGEREF _Toc472785739 \h </w:instrText>
         </w:r>
         <w:r>
           <w:rPr>
@@ -1865,7 +1865,7 @@
           <w:szCs w:val="22"/>
         </w:rPr>
       </w:pPr>
-      <w:hyperlink w:anchor="_Toc472706426" w:history="1">
+      <w:hyperlink w:anchor="_Toc472785740" w:history="1">
         <w:r>
           <w:rPr>
             <w:rStyle w:val="Hyperlink"/>
@@ -1892,7 +1892,7 @@
             <w:noProof/>
             <w:webHidden/>
           </w:rPr>
-          <w:instrText xml:space="preserve"> PAGEREF _Toc472706426 \h </w:instrText>
+          <w:instrText xml:space="preserve"> PAGEREF _Toc472785740 \h </w:instrText>
         </w:r>
         <w:r>
           <w:rPr>
@@ -1936,7 +1936,7 @@
           <w:szCs w:val="22"/>
         </w:rPr>
       </w:pPr>
-      <w:hyperlink w:anchor="_Toc472706427" w:history="1">
+      <w:hyperlink w:anchor="_Toc472785741" w:history="1">
         <w:r>
           <w:rPr>
             <w:rStyle w:val="Hyperlink"/>
@@ -1963,7 +1963,7 @@
             <w:noProof/>
             <w:webHidden/>
           </w:rPr>
-          <w:instrText xml:space="preserve"> PAGEREF _Toc472706427 \h </w:instrText>
+          <w:instrText xml:space="preserve"> PAGEREF _Toc472785741 \h </w:instrText>
         </w:r>
         <w:r>
           <w:rPr>
@@ -2007,7 +2007,7 @@
           <w:szCs w:val="22"/>
         </w:rPr>
       </w:pPr>
-      <w:hyperlink w:anchor="_Toc472706428" w:history="1">
+      <w:hyperlink w:anchor="_Toc472785742" w:history="1">
         <w:r>
           <w:rPr>
             <w:rStyle w:val="Hyperlink"/>
@@ -2034,7 +2034,7 @@
             <w:noProof/>
             <w:webHidden/>
           </w:rPr>
-          <w:instrText xml:space="preserve"> PAGEREF _Toc472706428 \h </w:instrText>
+          <w:instrText xml:space="preserve"> PAGEREF _Toc472785742 \h </w:instrText>
         </w:r>
         <w:r>
           <w:rPr>
@@ -2078,7 +2078,7 @@
           <w:szCs w:val="22"/>
         </w:rPr>
       </w:pPr>
-      <w:hyperlink w:anchor="_Toc472706429" w:history="1">
+      <w:hyperlink w:anchor="_Toc472785743" w:history="1">
         <w:r>
           <w:rPr>
             <w:rStyle w:val="Hyperlink"/>
@@ -2105,7 +2105,7 @@
             <w:noProof/>
             <w:webHidden/>
           </w:rPr>
-          <w:instrText xml:space="preserve"> PAGEREF _Toc472706429 \h </w:instrText>
+          <w:instrText xml:space="preserve"> PAGEREF _Toc472785743 \h </w:instrText>
         </w:r>
         <w:r>
           <w:rPr>
@@ -2149,7 +2149,7 @@
           <w:szCs w:val="22"/>
         </w:rPr>
       </w:pPr>
-      <w:hyperlink w:anchor="_Toc472706430" w:history="1">
+      <w:hyperlink w:anchor="_Toc472785744" w:history="1">
         <w:r>
           <w:rPr>
             <w:rStyle w:val="Hyperlink"/>
@@ -2176,7 +2176,7 @@
             <w:noProof/>
             <w:webHidden/>
           </w:rPr>
-          <w:instrText xml:space="preserve"> PAGEREF _Toc472706430 \h </w:instrText>
+          <w:instrText xml:space="preserve"> PAGEREF _Toc472785744 \h </w:instrText>
         </w:r>
         <w:r>
           <w:rPr>
@@ -2221,7 +2221,7 @@
           <w:szCs w:val="22"/>
         </w:rPr>
       </w:pPr>
-      <w:hyperlink w:anchor="_Toc472706431" w:history="1">
+      <w:hyperlink w:anchor="_Toc472785745" w:history="1">
         <w:r>
           <w:rPr>
             <w:rStyle w:val="Hyperlink"/>
@@ -2248,7 +2248,7 @@
             <w:noProof/>
             <w:webHidden/>
           </w:rPr>
-          <w:instrText xml:space="preserve"> PAGEREF _Toc472706431 \h </w:instrText>
+          <w:instrText xml:space="preserve"> PAGEREF _Toc472785745 \h </w:instrText>
         </w:r>
         <w:r>
           <w:rPr>
@@ -2292,7 +2292,7 @@
           <w:szCs w:val="22"/>
         </w:rPr>
       </w:pPr>
-      <w:hyperlink w:anchor="_Toc472706432" w:history="1">
+      <w:hyperlink w:anchor="_Toc472785746" w:history="1">
         <w:r>
           <w:rPr>
             <w:rStyle w:val="Hyperlink"/>
@@ -2319,7 +2319,7 @@
             <w:noProof/>
             <w:webHidden/>
           </w:rPr>
-          <w:instrText xml:space="preserve"> PAGEREF _Toc472706432 \h </w:instrText>
+          <w:instrText xml:space="preserve"> PAGEREF _Toc472785746 \h </w:instrText>
         </w:r>
         <w:r>
           <w:rPr>
@@ -2363,7 +2363,7 @@
           <w:szCs w:val="22"/>
         </w:rPr>
       </w:pPr>
-      <w:hyperlink w:anchor="_Toc472706433" w:history="1">
+      <w:hyperlink w:anchor="_Toc472785747" w:history="1">
         <w:r>
           <w:rPr>
             <w:rStyle w:val="Hyperlink"/>
@@ -2390,7 +2390,7 @@
             <w:noProof/>
             <w:webHidden/>
           </w:rPr>
-          <w:instrText xml:space="preserve"> PAGEREF _Toc472706433 \h </w:instrText>
+          <w:instrText xml:space="preserve"> PAGEREF _Toc472785747 \h </w:instrText>
         </w:r>
         <w:r>
           <w:rPr>
@@ -2434,7 +2434,7 @@
           <w:szCs w:val="22"/>
         </w:rPr>
       </w:pPr>
-      <w:hyperlink w:anchor="_Toc472706434" w:history="1">
+      <w:hyperlink w:anchor="_Toc472785748" w:history="1">
         <w:r>
           <w:rPr>
             <w:rStyle w:val="Hyperlink"/>
@@ -2461,7 +2461,7 @@
             <w:noProof/>
             <w:webHidden/>
           </w:rPr>
-          <w:instrText xml:space="preserve"> PAGEREF _Toc472706434 \h </w:instrText>
+          <w:instrText xml:space="preserve"> PAGEREF _Toc472785748 \h </w:instrText>
         </w:r>
         <w:r>
           <w:rPr>
@@ -2505,7 +2505,7 @@
           <w:szCs w:val="22"/>
         </w:rPr>
       </w:pPr>
-      <w:hyperlink w:anchor="_Toc472706435" w:history="1">
+      <w:hyperlink w:anchor="_Toc472785749" w:history="1">
         <w:r>
           <w:rPr>
             <w:rStyle w:val="Hyperlink"/>
@@ -2532,7 +2532,7 @@
             <w:noProof/>
             <w:webHidden/>
           </w:rPr>
-          <w:instrText xml:space="preserve"> PAGEREF _Toc472706435 \h </w:instrText>
+          <w:instrText xml:space="preserve"> PAGEREF _Toc472785749 \h </w:instrText>
         </w:r>
         <w:r>
           <w:rPr>
@@ -2576,7 +2576,7 @@
           <w:szCs w:val="22"/>
         </w:rPr>
       </w:pPr>
-      <w:hyperlink w:anchor="_Toc472706436" w:history="1">
+      <w:hyperlink w:anchor="_Toc472785750" w:history="1">
         <w:r>
           <w:rPr>
             <w:rStyle w:val="Hyperlink"/>
@@ -2603,7 +2603,7 @@
             <w:noProof/>
             <w:webHidden/>
           </w:rPr>
-          <w:instrText xml:space="preserve"> PAGEREF _Toc472706436 \h </w:instrText>
+          <w:instrText xml:space="preserve"> PAGEREF _Toc472785750 \h </w:instrText>
         </w:r>
         <w:r>
           <w:rPr>
@@ -2647,7 +2647,7 @@
           <w:szCs w:val="22"/>
         </w:rPr>
       </w:pPr>
-      <w:hyperlink w:anchor="_Toc472706437" w:history="1">
+      <w:hyperlink w:anchor="_Toc472785751" w:history="1">
         <w:r>
           <w:rPr>
             <w:rStyle w:val="Hyperlink"/>
@@ -2674,7 +2674,7 @@
             <w:noProof/>
             <w:webHidden/>
           </w:rPr>
-          <w:instrText xml:space="preserve"> PAGEREF _Toc472706437 \h </w:instrText>
+          <w:instrText xml:space="preserve"> PAGEREF _Toc472785751 \h </w:instrText>
         </w:r>
         <w:r>
           <w:rPr>
@@ -2718,7 +2718,7 @@
           <w:szCs w:val="22"/>
         </w:rPr>
       </w:pPr>
-      <w:hyperlink w:anchor="_Toc472706438" w:history="1">
+      <w:hyperlink w:anchor="_Toc472785752" w:history="1">
         <w:r>
           <w:rPr>
             <w:rStyle w:val="Hyperlink"/>
@@ -2745,7 +2745,7 @@
             <w:noProof/>
             <w:webHidden/>
           </w:rPr>
-          <w:instrText xml:space="preserve"> PAGEREF _Toc472706438 \h </w:instrText>
+          <w:instrText xml:space="preserve"> PAGEREF _Toc472785752 \h </w:instrText>
         </w:r>
         <w:r>
           <w:rPr>
@@ -2789,7 +2789,7 @@
           <w:szCs w:val="22"/>
         </w:rPr>
       </w:pPr>
-      <w:hyperlink w:anchor="_Toc472706439" w:history="1">
+      <w:hyperlink w:anchor="_Toc472785753" w:history="1">
         <w:r>
           <w:rPr>
             <w:rStyle w:val="Hyperlink"/>
@@ -2816,7 +2816,7 @@
             <w:noProof/>
             <w:webHidden/>
           </w:rPr>
-          <w:instrText xml:space="preserve"> PAGEREF _Toc472706439 \h </w:instrText>
+          <w:instrText xml:space="preserve"> PAGEREF _Toc472785753 \h </w:instrText>
         </w:r>
         <w:r>
           <w:rPr>
@@ -2861,7 +2861,7 @@
           <w:szCs w:val="22"/>
         </w:rPr>
       </w:pPr>
-      <w:hyperlink w:anchor="_Toc472706440" w:history="1">
+      <w:hyperlink w:anchor="_Toc472785754" w:history="1">
         <w:r>
           <w:rPr>
             <w:rStyle w:val="Hyperlink"/>
@@ -2888,7 +2888,7 @@
             <w:noProof/>
             <w:webHidden/>
           </w:rPr>
-          <w:instrText xml:space="preserve"> PAGEREF _Toc472706440 \h </w:instrText>
+          <w:instrText xml:space="preserve"> PAGEREF _Toc472785754 \h </w:instrText>
         </w:r>
         <w:r>
           <w:rPr>
@@ -2932,7 +2932,7 @@
           <w:szCs w:val="22"/>
         </w:rPr>
       </w:pPr>
-      <w:hyperlink w:anchor="_Toc472706441" w:history="1">
+      <w:hyperlink w:anchor="_Toc472785755" w:history="1">
         <w:r>
           <w:rPr>
             <w:rStyle w:val="Hyperlink"/>
@@ -2959,7 +2959,7 @@
             <w:noProof/>
             <w:webHidden/>
           </w:rPr>
-          <w:instrText xml:space="preserve"> PAGEREF _Toc472706441 \h </w:instrText>
+          <w:instrText xml:space="preserve"> PAGEREF _Toc472785755 \h </w:instrText>
         </w:r>
         <w:r>
           <w:rPr>
@@ -3003,7 +3003,7 @@
           <w:szCs w:val="22"/>
         </w:rPr>
       </w:pPr>
-      <w:hyperlink w:anchor="_Toc472706442" w:history="1">
+      <w:hyperlink w:anchor="_Toc472785756" w:history="1">
         <w:r>
           <w:rPr>
             <w:rStyle w:val="Hyperlink"/>
@@ -3030,7 +3030,7 @@
             <w:noProof/>
             <w:webHidden/>
           </w:rPr>
-          <w:instrText xml:space="preserve"> PAGEREF _Toc472706442 \h </w:instrText>
+          <w:instrText xml:space="preserve"> PAGEREF _Toc472785756 \h </w:instrText>
         </w:r>
         <w:r>
           <w:rPr>
@@ -3075,7 +3075,7 @@
           <w:szCs w:val="22"/>
         </w:rPr>
       </w:pPr>
-      <w:hyperlink w:anchor="_Toc472706443" w:history="1">
+      <w:hyperlink w:anchor="_Toc472785757" w:history="1">
         <w:r>
           <w:rPr>
             <w:rStyle w:val="Hyperlink"/>
@@ -3102,7 +3102,7 @@
             <w:noProof/>
             <w:webHidden/>
           </w:rPr>
-          <w:instrText xml:space="preserve"> PAGEREF _Toc472706443 \h </w:instrText>
+          <w:instrText xml:space="preserve"> PAGEREF _Toc472785757 \h </w:instrText>
         </w:r>
         <w:r>
           <w:rPr>
@@ -3146,7 +3146,7 @@
           <w:szCs w:val="22"/>
         </w:rPr>
       </w:pPr>
-      <w:hyperlink w:anchor="_Toc472706444" w:history="1">
+      <w:hyperlink w:anchor="_Toc472785758" w:history="1">
         <w:r>
           <w:rPr>
             <w:rStyle w:val="Hyperlink"/>
@@ -3173,7 +3173,7 @@
             <w:noProof/>
             <w:webHidden/>
           </w:rPr>
-          <w:instrText xml:space="preserve"> PAGEREF _Toc472706444 \h </w:instrText>
+          <w:instrText xml:space="preserve"> PAGEREF _Toc472785758 \h </w:instrText>
         </w:r>
         <w:r>
           <w:rPr>
@@ -3217,7 +3217,7 @@
           <w:szCs w:val="22"/>
         </w:rPr>
       </w:pPr>
-      <w:hyperlink w:anchor="_Toc472706445" w:history="1">
+      <w:hyperlink w:anchor="_Toc472785759" w:history="1">
         <w:r>
           <w:rPr>
             <w:rStyle w:val="Hyperlink"/>
@@ -3244,7 +3244,7 @@
             <w:noProof/>
             <w:webHidden/>
           </w:rPr>
-          <w:instrText xml:space="preserve"> PAGEREF _Toc472706445 \h </w:instrText>
+          <w:instrText xml:space="preserve"> PAGEREF _Toc472785759 \h </w:instrText>
         </w:r>
         <w:r>
           <w:rPr>
@@ -3288,7 +3288,7 @@
           <w:szCs w:val="22"/>
         </w:rPr>
       </w:pPr>
-      <w:hyperlink w:anchor="_Toc472706446" w:history="1">
+      <w:hyperlink w:anchor="_Toc472785760" w:history="1">
         <w:r>
           <w:rPr>
             <w:rStyle w:val="Hyperlink"/>
@@ -3315,7 +3315,7 @@
             <w:noProof/>
             <w:webHidden/>
           </w:rPr>
-          <w:instrText xml:space="preserve"> PAGEREF _Toc472706446 \h </w:instrText>
+          <w:instrText xml:space="preserve"> PAGEREF _Toc472785760 \h </w:instrText>
         </w:r>
         <w:r>
           <w:rPr>
@@ -3359,7 +3359,7 @@
           <w:szCs w:val="22"/>
         </w:rPr>
       </w:pPr>
-      <w:hyperlink w:anchor="_Toc472706447" w:history="1">
+      <w:hyperlink w:anchor="_Toc472785761" w:history="1">
         <w:r>
           <w:rPr>
             <w:rStyle w:val="Hyperlink"/>
@@ -3386,7 +3386,7 @@
             <w:noProof/>
             <w:webHidden/>
           </w:rPr>
-          <w:instrText xml:space="preserve"> PAGEREF _Toc472706447 \h </w:instrText>
+          <w:instrText xml:space="preserve"> PAGEREF _Toc472785761 \h </w:instrText>
         </w:r>
         <w:r>
           <w:rPr>
@@ -3430,7 +3430,7 @@
           <w:szCs w:val="22"/>
         </w:rPr>
       </w:pPr>
-      <w:hyperlink w:anchor="_Toc472706448" w:history="1">
+      <w:hyperlink w:anchor="_Toc472785762" w:history="1">
         <w:r>
           <w:rPr>
             <w:rStyle w:val="Hyperlink"/>
@@ -3457,7 +3457,7 @@
             <w:noProof/>
             <w:webHidden/>
           </w:rPr>
-          <w:instrText xml:space="preserve"> PAGEREF _Toc472706448 \h </w:instrText>
+          <w:instrText xml:space="preserve"> PAGEREF _Toc472785762 \h </w:instrText>
         </w:r>
         <w:r>
           <w:rPr>
@@ -3502,7 +3502,7 @@
           <w:szCs w:val="22"/>
         </w:rPr>
       </w:pPr>
-      <w:hyperlink w:anchor="_Toc472706449" w:history="1">
+      <w:hyperlink w:anchor="_Toc472785763" w:history="1">
         <w:r>
           <w:rPr>
             <w:rStyle w:val="Hyperlink"/>
@@ -3529,7 +3529,7 @@
             <w:noProof/>
             <w:webHidden/>
           </w:rPr>
-          <w:instrText xml:space="preserve"> PAGEREF _Toc472706449 \h </w:instrText>
+          <w:instrText xml:space="preserve"> PAGEREF _Toc472785763 \h </w:instrText>
         </w:r>
         <w:r>
           <w:rPr>
@@ -3573,7 +3573,7 @@
           <w:szCs w:val="22"/>
         </w:rPr>
       </w:pPr>
-      <w:hyperlink w:anchor="_Toc472706450" w:history="1">
+      <w:hyperlink w:anchor="_Toc472785764" w:history="1">
         <w:r>
           <w:rPr>
             <w:rStyle w:val="Hyperlink"/>
@@ -3600,7 +3600,7 @@
             <w:noProof/>
             <w:webHidden/>
           </w:rPr>
-          <w:instrText xml:space="preserve"> PAGEREF _Toc472706450 \h </w:instrText>
+          <w:instrText xml:space="preserve"> PAGEREF _Toc472785764 \h </w:instrText>
         </w:r>
         <w:r>
           <w:rPr>
@@ -3644,7 +3644,7 @@
           <w:szCs w:val="22"/>
         </w:rPr>
       </w:pPr>
-      <w:hyperlink w:anchor="_Toc472706451" w:history="1">
+      <w:hyperlink w:anchor="_Toc472785765" w:history="1">
         <w:r>
           <w:rPr>
             <w:rStyle w:val="Hyperlink"/>
@@ -3671,7 +3671,7 @@
             <w:noProof/>
             <w:webHidden/>
           </w:rPr>
-          <w:instrText xml:space="preserve"> PAGEREF _Toc472706451 \h </w:instrText>
+          <w:instrText xml:space="preserve"> PAGEREF _Toc472785765 \h </w:instrText>
         </w:r>
         <w:r>
           <w:rPr>
@@ -3715,7 +3715,7 @@
           <w:szCs w:val="22"/>
         </w:rPr>
       </w:pPr>
-      <w:hyperlink w:anchor="_Toc472706452" w:history="1">
+      <w:hyperlink w:anchor="_Toc472785766" w:history="1">
         <w:r>
           <w:rPr>
             <w:rStyle w:val="Hyperlink"/>
@@ -3742,7 +3742,7 @@
             <w:noProof/>
             <w:webHidden/>
           </w:rPr>
-          <w:instrText xml:space="preserve"> PAGEREF _Toc472706452 \h </w:instrText>
+          <w:instrText xml:space="preserve"> PAGEREF _Toc472785766 \h </w:instrText>
         </w:r>
         <w:r>
           <w:rPr>
@@ -3786,7 +3786,7 @@
           <w:szCs w:val="22"/>
         </w:rPr>
       </w:pPr>
-      <w:hyperlink w:anchor="_Toc472706453" w:history="1">
+      <w:hyperlink w:anchor="_Toc472785767" w:history="1">
         <w:r>
           <w:rPr>
             <w:rStyle w:val="Hyperlink"/>
@@ -3813,7 +3813,7 @@
             <w:noProof/>
             <w:webHidden/>
           </w:rPr>
-          <w:instrText xml:space="preserve"> PAGEREF _Toc472706453 \h </w:instrText>
+          <w:instrText xml:space="preserve"> PAGEREF _Toc472785767 \h </w:instrText>
         </w:r>
         <w:r>
           <w:rPr>
@@ -3858,7 +3858,7 @@
           <w:szCs w:val="22"/>
         </w:rPr>
       </w:pPr>
-      <w:hyperlink w:anchor="_Toc472706454" w:history="1">
+      <w:hyperlink w:anchor="_Toc472785768" w:history="1">
         <w:r>
           <w:rPr>
             <w:rStyle w:val="Hyperlink"/>
@@ -3885,7 +3885,7 @@
             <w:noProof/>
             <w:webHidden/>
           </w:rPr>
-          <w:instrText xml:space="preserve"> PAGEREF _Toc472706454 \h </w:instrText>
+          <w:instrText xml:space="preserve"> PAGEREF _Toc472785768 \h </w:instrText>
         </w:r>
         <w:r>
           <w:rPr>
@@ -3930,7 +3930,7 @@
           <w:szCs w:val="22"/>
         </w:rPr>
       </w:pPr>
-      <w:hyperlink w:anchor="_Toc472706455" w:history="1">
+      <w:hyperlink w:anchor="_Toc472785769" w:history="1">
         <w:r>
           <w:rPr>
             <w:rStyle w:val="Hyperlink"/>
@@ -3957,7 +3957,7 @@
             <w:noProof/>
             <w:webHidden/>
           </w:rPr>
-          <w:instrText xml:space="preserve"> PAGEREF _Toc472706455 \h </w:instrText>
+          <w:instrText xml:space="preserve"> PAGEREF _Toc472785769 \h </w:instrText>
         </w:r>
         <w:r>
           <w:rPr>
@@ -4017,9 +4017,9 @@
       <w:pPr>
         <w:pStyle w:val="StyleHeading1CustomColorRGB79129189Before0ptAft"/>
       </w:pPr>
-      <w:bookmarkStart w:id="1" w:name="_Toc355094794"/>
-      <w:bookmarkStart w:id="2" w:name="_Toc259438698"/>
-      <w:bookmarkStart w:id="3" w:name="_Toc472706402"/>
+      <w:bookmarkStart w:id="1" w:name="_Toc472785716"/>
+      <w:bookmarkStart w:id="2" w:name="_Toc355094794"/>
+      <w:bookmarkStart w:id="3" w:name="_Toc259438698"/>
       <w:r>
         <w:lastRenderedPageBreak/>
         <w:t xml:space="preserve">What’s </w:t>
@@ -4027,7 +4027,7 @@
       <w:r>
         <w:t>New?</w:t>
       </w:r>
-      <w:bookmarkEnd w:id="3"/>
+      <w:bookmarkEnd w:id="1"/>
     </w:p>
     <w:p>
       <w:pPr>
@@ -4052,11 +4052,11 @@
         <w:t>the software.</w:t>
       </w:r>
     </w:p>
+    <w:bookmarkStart w:id="4" w:name="_Toc472785717"/>
     <w:p>
       <w:pPr>
         <w:pStyle w:val="StyleHeading2CustomColorRGB686868"/>
       </w:pPr>
-      <w:bookmarkStart w:id="4" w:name="_Toc472706403"/>
       <w:r>
         <w:rPr>
           <w:noProof/>
@@ -4268,13 +4268,13 @@
         </w:numPr>
       </w:pPr>
       <w:r>
-        <w:t xml:space="preserve">Mac installer replaces </w:t>
-      </w:r>
-      <w:r>
-        <w:t xml:space="preserve">old </w:t>
-      </w:r>
-      <w:r>
-        <w:t>configuration when updating from previously installed SimpleIDE.</w:t>
+        <w:t>SimpleIDE relies on persistent storage of properties in all OS</w:t>
+      </w:r>
+      <w:r>
+        <w:t>es</w:t>
+      </w:r>
+      <w:r>
+        <w:t>. Updated SimpleIDE packages replace these properties during the SimpleIDE Library Install Workspace update.</w:t>
       </w:r>
     </w:p>
     <w:p>
@@ -4400,6 +4400,7 @@
         <w:t>.</w:t>
       </w:r>
     </w:p>
+    <w:bookmarkStart w:id="5" w:name="_Toc472785718"/>
     <w:p>
       <w:pPr>
         <w:pStyle w:val="StyleHeading2CustomColorRGB686868"/>
@@ -4407,12 +4408,12 @@
           <w:rStyle w:val="Heading2Char"/>
         </w:rPr>
       </w:pPr>
-      <w:bookmarkStart w:id="5" w:name="_Toc472706404"/>
       <w:r>
         <w:rPr>
           <w:rStyle w:val="Heading2Char"/>
           <w:b/>
           <w:bCs/>
+          <w:noProof/>
         </w:rPr>
         <mc:AlternateContent>
           <mc:Choice Requires="wps">
@@ -4797,12 +4798,12 @@
       <w:pPr>
         <w:pStyle w:val="StyleHeading1CustomColorRGB79129189Before0ptAft"/>
       </w:pPr>
-      <w:bookmarkStart w:id="6" w:name="_Toc472706405"/>
+      <w:bookmarkStart w:id="6" w:name="_Toc472785719"/>
       <w:r>
         <w:lastRenderedPageBreak/>
         <w:t>Overview</w:t>
       </w:r>
-      <w:bookmarkEnd w:id="1"/>
+      <w:bookmarkEnd w:id="2"/>
       <w:bookmarkEnd w:id="6"/>
     </w:p>
     <w:p>
@@ -5001,7 +5002,7 @@
         <w:pStyle w:val="StyleHeading2CustomColorRGB686868"/>
       </w:pPr>
       <w:bookmarkStart w:id="7" w:name="_Toc355094797"/>
-      <w:bookmarkStart w:id="8" w:name="_Toc472706406"/>
+      <w:bookmarkStart w:id="8" w:name="_Toc472785720"/>
       <w:r>
         <w:rPr>
           <w:rStyle w:val="Heading2Char"/>
@@ -5210,22 +5211,7 @@
         <w:spacing w:after="120"/>
       </w:pPr>
       <w:r>
-        <w:t>Browse</w:t>
-      </w:r>
-      <w:r>
-        <w:t xml:space="preserve"> Code</w:t>
-      </w:r>
-      <w:r>
-        <w:t xml:space="preserve"> </w:t>
-      </w:r>
-      <w:r>
-        <w:t xml:space="preserve">feature </w:t>
-      </w:r>
-      <w:r>
-        <w:t xml:space="preserve">navigates to </w:t>
-      </w:r>
-      <w:r>
-        <w:t>declarations</w:t>
+        <w:t>Status bar shows compile size, summary messages, and progress bar</w:t>
       </w:r>
     </w:p>
     <w:p>
@@ -5238,7 +5224,16 @@
         <w:spacing w:after="120"/>
       </w:pPr>
       <w:r>
-        <w:t>Status bar shows compile size, summary messages, and progress bar</w:t>
+        <w:t>Available for Mac OS</w:t>
+      </w:r>
+      <w:r>
+        <w:t xml:space="preserve"> </w:t>
+      </w:r>
+      <w:r>
+        <w:t>X, Windows</w:t>
+      </w:r>
+      <w:r>
+        <w:t>, and Linux</w:t>
       </w:r>
     </w:p>
     <w:p>
@@ -5251,28 +5246,6 @@
         <w:spacing w:after="120"/>
       </w:pPr>
       <w:r>
-        <w:t>Available for Mac OS</w:t>
-      </w:r>
-      <w:r>
-        <w:t xml:space="preserve"> </w:t>
-      </w:r>
-      <w:r>
-        <w:t>X, Windows</w:t>
-      </w:r>
-      <w:r>
-        <w:t>, and Linux</w:t>
-      </w:r>
-    </w:p>
-    <w:p>
-      <w:pPr>
-        <w:pStyle w:val="BodyText"/>
-        <w:numPr>
-          <w:ilvl w:val="0"/>
-          <w:numId w:val="5"/>
-        </w:numPr>
-        <w:spacing w:after="120"/>
-      </w:pPr>
-      <w:r>
         <w:t>Multiple language interface and code</w:t>
       </w:r>
       <w:r>
@@ -5288,7 +5261,7 @@
       </w:pPr>
       <w:bookmarkStart w:id="9" w:name="TOC-Installing-SimpleIDE"/>
       <w:bookmarkStart w:id="10" w:name="_Toc355094798"/>
-      <w:bookmarkStart w:id="11" w:name="_Toc472706407"/>
+      <w:bookmarkStart w:id="11" w:name="_Toc472785721"/>
       <w:bookmarkEnd w:id="9"/>
       <w:r>
         <w:lastRenderedPageBreak/>
@@ -5443,7 +5416,19 @@
         <w:spacing w:after="120"/>
       </w:pPr>
       <w:r>
-        <w:t>Available USB 2.0 or 3.0 port for programming</w:t>
+        <w:t>Available USB 2</w:t>
+      </w:r>
+      <w:r>
+        <w:t>/</w:t>
+      </w:r>
+      <w:r>
+        <w:t xml:space="preserve">3 port </w:t>
+      </w:r>
+      <w:r>
+        <w:t xml:space="preserve">or PAB WX (#32912) w/Wi-Fi Module Installed (#32420) </w:t>
+      </w:r>
+      <w:r>
+        <w:t>for programming</w:t>
       </w:r>
     </w:p>
     <w:p>
@@ -5464,7 +5449,7 @@
         <w:pStyle w:val="StyleHeading2CustomColorRGB686868"/>
       </w:pPr>
       <w:bookmarkStart w:id="12" w:name="_Toc355094799"/>
-      <w:bookmarkStart w:id="13" w:name="_Toc472706408"/>
+      <w:bookmarkStart w:id="13" w:name="_Toc472785722"/>
       <w:r>
         <w:t xml:space="preserve">Downloads and </w:t>
       </w:r>
@@ -5512,19 +5497,7 @@
           <w:rPr>
             <w:rStyle w:val="Hyperlink"/>
           </w:rPr>
-          <w:t>http://learn.parallax.com/prop</w:t>
-        </w:r>
-        <w:r>
-          <w:rPr>
-            <w:rStyle w:val="Hyperlink"/>
-          </w:rPr>
-          <w:t>e</w:t>
-        </w:r>
-        <w:r>
-          <w:rPr>
-            <w:rStyle w:val="Hyperlink"/>
-          </w:rPr>
-          <w:t>ller-c-set-simpleide</w:t>
+          <w:t>http://learn.parallax.com/propeller-c-set-simpleide</w:t>
         </w:r>
       </w:hyperlink>
       <w:r>
@@ -5551,7 +5524,7 @@
         <w:pStyle w:val="StyleHeading2CustomColorRGB686868"/>
       </w:pPr>
       <w:bookmarkStart w:id="14" w:name="_Toc355094800"/>
-      <w:bookmarkStart w:id="15" w:name="_Toc472706409"/>
+      <w:bookmarkStart w:id="15" w:name="_Toc472785723"/>
       <w:r>
         <w:t>USB Drivers</w:t>
       </w:r>
@@ -5670,7 +5643,7 @@
       <w:pPr>
         <w:pStyle w:val="StyleHeading1CustomColorRGB79129189Before0ptAft"/>
       </w:pPr>
-      <w:bookmarkStart w:id="21" w:name="_Toc472706410"/>
+      <w:bookmarkStart w:id="21" w:name="_Toc472785724"/>
       <w:r>
         <w:t>First Run</w:t>
       </w:r>
@@ -5682,10 +5655,10 @@
         <w:pStyle w:val="StyleHeading2CustomColorRGB686868"/>
       </w:pPr>
       <w:bookmarkStart w:id="22" w:name="TOC-Start-up-About-Splash"/>
-      <w:bookmarkStart w:id="23" w:name="_Toc325529406"/>
-      <w:bookmarkStart w:id="24" w:name="_Toc325529622"/>
-      <w:bookmarkStart w:id="25" w:name="_Toc355094802"/>
-      <w:bookmarkStart w:id="26" w:name="_Toc472706411"/>
+      <w:bookmarkStart w:id="23" w:name="_Toc472785725"/>
+      <w:bookmarkStart w:id="24" w:name="_Toc325529406"/>
+      <w:bookmarkStart w:id="25" w:name="_Toc325529622"/>
+      <w:bookmarkStart w:id="26" w:name="_Toc355094802"/>
       <w:bookmarkEnd w:id="22"/>
       <w:r>
         <w:rPr>
@@ -5770,7 +5743,7 @@
       <w:r>
         <w:t>Create Workspace</w:t>
       </w:r>
-      <w:bookmarkEnd w:id="26"/>
+      <w:bookmarkEnd w:id="23"/>
     </w:p>
     <w:p>
       <w:pPr>
@@ -5796,7 +5769,7 @@
       <w:pPr>
         <w:pStyle w:val="StyleHeading2CustomColorRGB686868"/>
       </w:pPr>
-      <w:bookmarkStart w:id="27" w:name="_Toc472706412"/>
+      <w:bookmarkStart w:id="27" w:name="_Toc472785726"/>
       <w:r>
         <w:rPr>
           <w:noProof/>
@@ -5871,9 +5844,9 @@
       <w:r>
         <w:t>Window</w:t>
       </w:r>
-      <w:bookmarkEnd w:id="23"/>
       <w:bookmarkEnd w:id="24"/>
       <w:bookmarkEnd w:id="25"/>
+      <w:bookmarkEnd w:id="26"/>
       <w:bookmarkEnd w:id="27"/>
     </w:p>
     <w:p>
@@ -5942,7 +5915,7 @@
       <w:bookmarkStart w:id="29" w:name="_Toc325529407"/>
       <w:bookmarkStart w:id="30" w:name="_Toc325529623"/>
       <w:bookmarkStart w:id="31" w:name="_Toc355094804"/>
-      <w:bookmarkStart w:id="32" w:name="_Toc472706413"/>
+      <w:bookmarkStart w:id="32" w:name="_Toc472785727"/>
       <w:bookmarkEnd w:id="28"/>
       <w:r>
         <w:lastRenderedPageBreak/>
@@ -6251,7 +6224,7 @@
       <w:pPr>
         <w:pStyle w:val="StyleHeading2CustomColorRGB686868"/>
       </w:pPr>
-      <w:bookmarkStart w:id="35" w:name="_Toc472706414"/>
+      <w:bookmarkStart w:id="35" w:name="_Toc472785728"/>
       <w:r>
         <w:lastRenderedPageBreak/>
         <w:t>Initial View and First Program</w:t>
@@ -6391,16 +6364,16 @@
       </w:r>
       <w:bookmarkStart w:id="39" w:name="TOC-Hello-World-Demo"/>
       <w:bookmarkStart w:id="40" w:name="_Toc355094806"/>
-      <w:bookmarkStart w:id="41" w:name="_Toc325529411"/>
-      <w:bookmarkStart w:id="42" w:name="_Toc325529627"/>
-      <w:bookmarkStart w:id="43" w:name="_Toc472706415"/>
+      <w:bookmarkStart w:id="41" w:name="_Toc472785729"/>
+      <w:bookmarkStart w:id="42" w:name="_Toc325529411"/>
+      <w:bookmarkStart w:id="43" w:name="_Toc325529627"/>
       <w:bookmarkEnd w:id="39"/>
       <w:r>
         <w:lastRenderedPageBreak/>
         <w:t>Workspace and IDE Controls</w:t>
       </w:r>
       <w:bookmarkEnd w:id="40"/>
-      <w:bookmarkEnd w:id="43"/>
+      <w:bookmarkEnd w:id="41"/>
     </w:p>
     <w:p>
       <w:pPr>
@@ -7733,7 +7706,7 @@
       <w:bookmarkStart w:id="44" w:name="_Toc325529419"/>
       <w:bookmarkStart w:id="45" w:name="_Toc325529635"/>
       <w:bookmarkStart w:id="46" w:name="_Toc355094807"/>
-      <w:bookmarkStart w:id="47" w:name="_Toc472706416"/>
+      <w:bookmarkStart w:id="47" w:name="_Toc472785730"/>
       <w:r>
         <w:t>File Menu</w:t>
       </w:r>
@@ -8209,7 +8182,7 @@
       <w:bookmarkStart w:id="49" w:name="_Toc325529420"/>
       <w:bookmarkStart w:id="50" w:name="_Toc325529636"/>
       <w:bookmarkStart w:id="51" w:name="_Toc355094808"/>
-      <w:bookmarkStart w:id="52" w:name="_Toc472706417"/>
+      <w:bookmarkStart w:id="52" w:name="_Toc472785731"/>
       <w:bookmarkEnd w:id="48"/>
       <w:r>
         <w:lastRenderedPageBreak/>
@@ -9860,7 +9833,7 @@
         </w:rPr>
       </w:pPr>
       <w:bookmarkStart w:id="56" w:name="_Toc355094809"/>
-      <w:bookmarkStart w:id="57" w:name="_Toc472706418"/>
+      <w:bookmarkStart w:id="57" w:name="_Toc472785732"/>
       <w:r>
         <w:t>Edit Menu</w:t>
       </w:r>
@@ -11521,7 +11494,7 @@
       <w:bookmarkStart w:id="61" w:name="_Ref354852561"/>
       <w:bookmarkStart w:id="62" w:name="_Ref354852564"/>
       <w:bookmarkStart w:id="63" w:name="_Toc355094810"/>
-      <w:bookmarkStart w:id="64" w:name="_Toc472706419"/>
+      <w:bookmarkStart w:id="64" w:name="_Toc472785733"/>
       <w:bookmarkEnd w:id="58"/>
       <w:r>
         <w:t>Tools Menu</w:t>
@@ -13039,7 +13012,7 @@
       <w:bookmarkStart w:id="66" w:name="_Toc325529423"/>
       <w:bookmarkStart w:id="67" w:name="_Toc325529639"/>
       <w:bookmarkStart w:id="68" w:name="_Toc355094811"/>
-      <w:bookmarkStart w:id="69" w:name="_Toc472706420"/>
+      <w:bookmarkStart w:id="69" w:name="_Toc472785734"/>
       <w:bookmarkEnd w:id="65"/>
       <w:r>
         <w:t>Program Menu</w:t>
@@ -14108,7 +14081,7 @@
       </w:pPr>
       <w:bookmarkStart w:id="70" w:name="TOC-Serial-Port-Control"/>
       <w:bookmarkStart w:id="71" w:name="_Toc355094813"/>
-      <w:bookmarkStart w:id="72" w:name="_Toc472706421"/>
+      <w:bookmarkStart w:id="72" w:name="_Toc472785735"/>
       <w:bookmarkEnd w:id="70"/>
       <w:r>
         <w:t>Help Menu</w:t>
@@ -14948,7 +14921,7 @@
         <w:pStyle w:val="StyleHeading2CustomColorRGB686868"/>
       </w:pPr>
       <w:bookmarkStart w:id="73" w:name="_Toc355094814"/>
-      <w:bookmarkStart w:id="74" w:name="_Toc472706422"/>
+      <w:bookmarkStart w:id="74" w:name="_Toc472785736"/>
       <w:r>
         <w:t>Button Bar</w:t>
       </w:r>
@@ -15093,15 +15066,15 @@
       <w:pPr>
         <w:pStyle w:val="Heading3"/>
       </w:pPr>
-      <w:bookmarkStart w:id="75" w:name="_Toc355094815"/>
-      <w:bookmarkStart w:id="76" w:name="_Toc472706423"/>
+      <w:bookmarkStart w:id="75" w:name="_Toc472785737"/>
+      <w:bookmarkStart w:id="76" w:name="_Toc355094815"/>
       <w:r>
         <w:t xml:space="preserve">Port </w:t>
       </w:r>
       <w:r>
         <w:t>Dropdown</w:t>
       </w:r>
-      <w:bookmarkEnd w:id="76"/>
+      <w:bookmarkEnd w:id="75"/>
     </w:p>
     <w:p>
       <w:pPr>
@@ -15154,11 +15127,11 @@
       <w:pPr>
         <w:pStyle w:val="StyleHeading2CustomColorRGB686868"/>
       </w:pPr>
-      <w:bookmarkStart w:id="77" w:name="_Toc472706424"/>
+      <w:bookmarkStart w:id="77" w:name="_Toc472785738"/>
       <w:r>
         <w:t>Status Bar</w:t>
       </w:r>
-      <w:bookmarkEnd w:id="75"/>
+      <w:bookmarkEnd w:id="76"/>
       <w:bookmarkEnd w:id="77"/>
     </w:p>
     <w:p>
@@ -15402,7 +15375,7 @@
       <w:pPr>
         <w:pStyle w:val="StyleHeading2CustomColorRGB686868"/>
       </w:pPr>
-      <w:bookmarkStart w:id="79" w:name="_Toc472706425"/>
+      <w:bookmarkStart w:id="79" w:name="_Toc472785739"/>
       <w:r>
         <w:t>Build Status</w:t>
       </w:r>
@@ -15788,8 +15761,8 @@
         <w:pStyle w:val="StyleHeading2CustomColorRGB686868"/>
       </w:pPr>
       <w:bookmarkStart w:id="84" w:name="TOC_Project_View"/>
-      <w:bookmarkStart w:id="85" w:name="_Toc355094818"/>
-      <w:bookmarkStart w:id="86" w:name="_Toc472706426"/>
+      <w:bookmarkStart w:id="85" w:name="_Toc472785740"/>
+      <w:bookmarkStart w:id="86" w:name="_Toc355094818"/>
       <w:bookmarkEnd w:id="80"/>
       <w:bookmarkEnd w:id="81"/>
       <w:bookmarkEnd w:id="82"/>
@@ -15802,7 +15775,7 @@
       <w:r>
         <w:t xml:space="preserve"> (advanced users)</w:t>
       </w:r>
-      <w:bookmarkEnd w:id="86"/>
+      <w:bookmarkEnd w:id="85"/>
     </w:p>
     <w:p>
       <w:pPr>
@@ -15966,7 +15939,7 @@
           <w:szCs w:val="20"/>
         </w:rPr>
       </w:pPr>
-      <w:bookmarkStart w:id="87" w:name="_Toc472706427"/>
+      <w:bookmarkStart w:id="87" w:name="_Toc472785741"/>
       <w:r>
         <w:t>File Menu</w:t>
       </w:r>
@@ -16575,7 +16548,7 @@
       <w:pPr>
         <w:pStyle w:val="Heading3"/>
       </w:pPr>
-      <w:bookmarkStart w:id="88" w:name="_Toc472706428"/>
+      <w:bookmarkStart w:id="88" w:name="_Toc472785742"/>
       <w:r>
         <w:t>Project Menu</w:t>
       </w:r>
@@ -17380,7 +17353,7 @@
       <w:pPr>
         <w:pStyle w:val="Heading3"/>
       </w:pPr>
-      <w:bookmarkStart w:id="89" w:name="_Toc472706429"/>
+      <w:bookmarkStart w:id="89" w:name="_Toc472785743"/>
       <w:r>
         <w:lastRenderedPageBreak/>
         <w:t>Tools</w:t>
@@ -17498,7 +17471,7 @@
       <w:pPr>
         <w:pStyle w:val="Heading3"/>
       </w:pPr>
-      <w:bookmarkStart w:id="90" w:name="_Toc472706430"/>
+      <w:bookmarkStart w:id="90" w:name="_Toc472785744"/>
       <w:r>
         <w:t>Button Bar</w:t>
       </w:r>
@@ -17590,7 +17563,7 @@
       <w:pPr>
         <w:pStyle w:val="StyleHeading1CustomColorRGB79129189Before0ptAft"/>
       </w:pPr>
-      <w:bookmarkStart w:id="91" w:name="_Toc472706431"/>
+      <w:bookmarkStart w:id="91" w:name="_Toc472785745"/>
       <w:r>
         <w:rPr>
           <w:noProof/>
@@ -17674,7 +17647,7 @@
       <w:r>
         <w:t>Project Manager</w:t>
       </w:r>
-      <w:bookmarkEnd w:id="85"/>
+      <w:bookmarkEnd w:id="86"/>
       <w:bookmarkEnd w:id="91"/>
     </w:p>
     <w:p>
@@ -17978,7 +17951,7 @@
         <w:pStyle w:val="StyleHeading2CustomColorRGB686868"/>
       </w:pPr>
       <w:bookmarkStart w:id="95" w:name="File_Manager_Tab"/>
-      <w:bookmarkStart w:id="96" w:name="_Toc472706432"/>
+      <w:bookmarkStart w:id="96" w:name="_Toc472785746"/>
       <w:bookmarkEnd w:id="95"/>
       <w:r>
         <w:lastRenderedPageBreak/>
@@ -18708,7 +18681,7 @@
         <w:pStyle w:val="Heading3"/>
       </w:pPr>
       <w:bookmarkStart w:id="97" w:name="_Toc355094820"/>
-      <w:bookmarkStart w:id="98" w:name="_Toc472706433"/>
+      <w:bookmarkStart w:id="98" w:name="_Toc472785747"/>
       <w:r>
         <w:t>Project</w:t>
       </w:r>
@@ -19186,7 +19159,7 @@
         <w:pStyle w:val="StyleHeading2CustomColorRGB686868"/>
       </w:pPr>
       <w:bookmarkStart w:id="99" w:name="_Toc355094821"/>
-      <w:bookmarkStart w:id="100" w:name="_Toc472706434"/>
+      <w:bookmarkStart w:id="100" w:name="_Toc472785748"/>
       <w:r>
         <w:t>Project Options</w:t>
       </w:r>
@@ -19273,7 +19246,7 @@
       <w:pPr>
         <w:pStyle w:val="Heading3"/>
       </w:pPr>
-      <w:bookmarkStart w:id="102" w:name="_Toc472706435"/>
+      <w:bookmarkStart w:id="102" w:name="_Toc472785749"/>
       <w:r>
         <w:t>Board Type</w:t>
       </w:r>
@@ -19520,7 +19493,7 @@
       <w:pPr>
         <w:pStyle w:val="Heading3"/>
       </w:pPr>
-      <w:bookmarkStart w:id="103" w:name="_Toc472706436"/>
+      <w:bookmarkStart w:id="103" w:name="_Toc472785750"/>
       <w:r>
         <w:t>Compiler Type</w:t>
       </w:r>
@@ -19605,7 +19578,7 @@
       <w:pPr>
         <w:pStyle w:val="Heading3"/>
       </w:pPr>
-      <w:bookmarkStart w:id="104" w:name="_Toc472706437"/>
+      <w:bookmarkStart w:id="104" w:name="_Toc472785751"/>
       <w:r>
         <w:t>Memory Model</w:t>
       </w:r>
@@ -19985,7 +19958,7 @@
       <w:pPr>
         <w:pStyle w:val="StyleHeading2CustomColorRGB686868"/>
       </w:pPr>
-      <w:bookmarkStart w:id="107" w:name="_Toc472706438"/>
+      <w:bookmarkStart w:id="107" w:name="_Toc472785752"/>
       <w:r>
         <w:lastRenderedPageBreak/>
         <w:t>Compiler Options</w:t>
@@ -20348,7 +20321,7 @@
         <w:pStyle w:val="StyleHeading2CustomColorRGB686868"/>
       </w:pPr>
       <w:bookmarkStart w:id="108" w:name="_Toc355094823"/>
-      <w:bookmarkStart w:id="109" w:name="_Toc472706439"/>
+      <w:bookmarkStart w:id="109" w:name="_Toc472785753"/>
       <w:r>
         <w:t>Linker Options</w:t>
       </w:r>
@@ -20729,23 +20702,7 @@
             <w:rFonts w:cs="Arial"/>
             <w:szCs w:val="20"/>
           </w:rPr>
-          <w:t>http://www.parallax</w:t>
-        </w:r>
-        <w:r>
-          <w:rPr>
-            <w:rStyle w:val="Hyperlink"/>
-            <w:rFonts w:cs="Arial"/>
-            <w:szCs w:val="20"/>
-          </w:rPr>
-          <w:t>.</w:t>
-        </w:r>
-        <w:r>
-          <w:rPr>
-            <w:rStyle w:val="Hyperlink"/>
-            <w:rFonts w:cs="Arial"/>
-            <w:szCs w:val="20"/>
-          </w:rPr>
-          <w:t>com/propellergcc</w:t>
+          <w:t>http://www.parallax.com/propellergcc</w:t>
         </w:r>
       </w:hyperlink>
       <w:r>
@@ -20815,17 +20772,17 @@
         <w:pStyle w:val="StyleHeading1CustomColorRGB79129189Before0ptAft"/>
       </w:pPr>
       <w:bookmarkStart w:id="110" w:name="TOC_SimpleIDE_Terminal"/>
-      <w:bookmarkStart w:id="111" w:name="_Toc355094824"/>
-      <w:bookmarkStart w:id="112" w:name="_Toc353457410"/>
-      <w:bookmarkStart w:id="113" w:name="_Ref354843805"/>
-      <w:bookmarkStart w:id="114" w:name="_Toc472706440"/>
+      <w:bookmarkStart w:id="111" w:name="_Toc472785754"/>
+      <w:bookmarkStart w:id="112" w:name="_Toc355094824"/>
+      <w:bookmarkStart w:id="113" w:name="_Toc353457410"/>
+      <w:bookmarkStart w:id="114" w:name="_Ref354843805"/>
       <w:r>
         <w:t>SimpleIDE Terminal</w:t>
       </w:r>
       <w:bookmarkEnd w:id="110"/>
-      <w:bookmarkEnd w:id="114"/>
-    </w:p>
-    <w:bookmarkEnd w:id="111"/>
+      <w:bookmarkEnd w:id="111"/>
+    </w:p>
+    <w:bookmarkEnd w:id="112"/>
     <w:p>
       <w:pPr>
         <w:pStyle w:val="BodyText"/>
@@ -20989,7 +20946,7 @@
       <w:pPr>
         <w:pStyle w:val="StyleHeading2CustomColorRGB686868"/>
       </w:pPr>
-      <w:bookmarkStart w:id="115" w:name="_Toc472706441"/>
+      <w:bookmarkStart w:id="115" w:name="_Toc472785755"/>
       <w:r>
         <w:t>Features</w:t>
       </w:r>
@@ -21210,7 +21167,7 @@
       <w:pPr>
         <w:pStyle w:val="StyleHeading2CustomColorRGB686868"/>
       </w:pPr>
-      <w:bookmarkStart w:id="117" w:name="_Toc472706442"/>
+      <w:bookmarkStart w:id="117" w:name="_Toc472785756"/>
       <w:r>
         <w:lastRenderedPageBreak/>
         <w:t>Options</w:t>
@@ -21464,7 +21421,7 @@
       <w:pPr>
         <w:pStyle w:val="StyleHeading1CustomColorRGB79129189Before0ptAft"/>
       </w:pPr>
-      <w:bookmarkStart w:id="119" w:name="_Toc472706443"/>
+      <w:bookmarkStart w:id="119" w:name="_Toc472785757"/>
       <w:r>
         <w:lastRenderedPageBreak/>
         <w:t>Simple Libraries</w:t>
@@ -21534,7 +21491,7 @@
       <w:bookmarkStart w:id="120" w:name="_Ref354859854"/>
       <w:bookmarkStart w:id="121" w:name="_Ref354859856"/>
       <w:bookmarkStart w:id="122" w:name="_Toc355094827"/>
-      <w:bookmarkStart w:id="123" w:name="_Toc472706444"/>
+      <w:bookmarkStart w:id="123" w:name="_Toc472785758"/>
       <w:r>
         <w:t xml:space="preserve">How to </w:t>
       </w:r>
@@ -21750,7 +21707,7 @@
           <w:szCs w:val="24"/>
         </w:rPr>
       </w:pPr>
-      <w:bookmarkStart w:id="124" w:name="_Toc472706445"/>
+      <w:bookmarkStart w:id="124" w:name="_Toc472785759"/>
       <w:r>
         <w:rPr>
           <w:sz w:val="24"/>
@@ -22276,7 +22233,7 @@
         <w:keepNext/>
       </w:pPr>
       <w:bookmarkStart w:id="125" w:name="_Toc355094828"/>
-      <w:bookmarkStart w:id="126" w:name="_Toc472706446"/>
+      <w:bookmarkStart w:id="126" w:name="_Toc472785760"/>
       <w:r>
         <w:lastRenderedPageBreak/>
         <w:t>How to Create a Simple Library</w:t>
@@ -22815,14 +22772,14 @@
       <w:pPr>
         <w:pStyle w:val="StyleHeading2CustomColorRGB686868"/>
       </w:pPr>
-      <w:bookmarkStart w:id="127" w:name="_Toc355094829"/>
-      <w:bookmarkStart w:id="128" w:name="_Toc472706447"/>
+      <w:bookmarkStart w:id="127" w:name="_Toc472785761"/>
+      <w:bookmarkStart w:id="128" w:name="_Toc355094829"/>
       <w:r>
         <w:t>Simple Library Directory Structure</w:t>
       </w:r>
-      <w:bookmarkEnd w:id="128"/>
-    </w:p>
-    <w:bookmarkEnd w:id="127"/>
+      <w:bookmarkEnd w:id="127"/>
+    </w:p>
+    <w:bookmarkEnd w:id="128"/>
     <w:p>
       <w:pPr>
         <w:pStyle w:val="BodyText"/>
@@ -22992,7 +22949,7 @@
         <w:pStyle w:val="StyleHeading2CustomColorRGB686868"/>
       </w:pPr>
       <w:bookmarkStart w:id="129" w:name="_Toc355094830"/>
-      <w:bookmarkStart w:id="130" w:name="_Toc472706448"/>
+      <w:bookmarkStart w:id="130" w:name="_Toc472785762"/>
       <w:r>
         <w:t>Recommended Features</w:t>
       </w:r>
@@ -23269,12 +23226,12 @@
         <w:pStyle w:val="StyleHeading1CustomColorRGB79129189Before0ptAft"/>
       </w:pPr>
       <w:bookmarkStart w:id="132" w:name="Board_Types"/>
-      <w:bookmarkStart w:id="133" w:name="_Toc472706449"/>
+      <w:bookmarkStart w:id="133" w:name="_Toc472785763"/>
       <w:r>
         <w:t>Board Types</w:t>
       </w:r>
-      <w:bookmarkEnd w:id="112"/>
       <w:bookmarkEnd w:id="113"/>
+      <w:bookmarkEnd w:id="114"/>
       <w:bookmarkEnd w:id="131"/>
       <w:bookmarkEnd w:id="132"/>
       <w:bookmarkEnd w:id="133"/>
@@ -23387,7 +23344,7 @@
       </w:pPr>
       <w:bookmarkStart w:id="134" w:name="_Toc353457411"/>
       <w:bookmarkStart w:id="135" w:name="_Toc355094832"/>
-      <w:bookmarkStart w:id="136" w:name="_Toc472706450"/>
+      <w:bookmarkStart w:id="136" w:name="_Toc472785764"/>
       <w:r>
         <w:t>Special Clock Boards</w:t>
       </w:r>
@@ -23826,7 +23783,7 @@
           <w:szCs w:val="24"/>
         </w:rPr>
       </w:pPr>
-      <w:bookmarkStart w:id="139" w:name="_Toc472706451"/>
+      <w:bookmarkStart w:id="139" w:name="_Toc472785765"/>
       <w:r>
         <w:lastRenderedPageBreak/>
         <w:t>Basic Board Types</w:t>
@@ -24188,7 +24145,7 @@
       </w:pPr>
       <w:bookmarkStart w:id="140" w:name="_Toc353457419"/>
       <w:bookmarkStart w:id="141" w:name="_Toc355094840"/>
-      <w:bookmarkStart w:id="142" w:name="_Toc472706452"/>
+      <w:bookmarkStart w:id="142" w:name="_Toc472785766"/>
       <w:r>
         <w:t>Configuration</w:t>
       </w:r>
@@ -24275,7 +24232,7 @@
       </w:pPr>
       <w:bookmarkStart w:id="143" w:name="_Toc353457420"/>
       <w:bookmarkStart w:id="144" w:name="_Toc355094841"/>
-      <w:bookmarkStart w:id="145" w:name="_Toc472706453"/>
+      <w:bookmarkStart w:id="145" w:name="_Toc472785767"/>
       <w:r>
         <w:t>Configuration Variable Patching</w:t>
       </w:r>
@@ -25711,7 +25668,7 @@
       <w:pPr>
         <w:pStyle w:val="StyleHeading1CustomColorRGB79129189Before0ptAft"/>
       </w:pPr>
-      <w:bookmarkStart w:id="150" w:name="_Toc472706454"/>
+      <w:bookmarkStart w:id="150" w:name="_Toc472785768"/>
       <w:r>
         <w:lastRenderedPageBreak/>
         <w:t>Support</w:t>
@@ -25793,10 +25750,10 @@
       <w:pPr>
         <w:pStyle w:val="StyleHeading1CustomColorRGB79129189Before0ptAft"/>
       </w:pPr>
-      <w:bookmarkStart w:id="151" w:name="_Toc472706455"/>
-      <w:bookmarkEnd w:id="2"/>
-      <w:bookmarkEnd w:id="41"/>
+      <w:bookmarkStart w:id="151" w:name="_Toc472785769"/>
+      <w:bookmarkEnd w:id="3"/>
       <w:bookmarkEnd w:id="42"/>
+      <w:bookmarkEnd w:id="43"/>
       <w:r>
         <w:t>Revision History</w:t>
       </w:r>
@@ -26152,8 +26109,25 @@
         <w:sz w:val="18"/>
       </w:rPr>
       <w:tab/>
-      <w:t xml:space="preserve">v1.1.  </w:t>
     </w:r>
+    <w:proofErr w:type="gramStart"/>
+    <w:r>
+      <w:rPr>
+        <w:rFonts w:ascii="Arial" w:hAnsi="Arial" w:cs="Arial"/>
+        <w:bCs/>
+        <w:sz w:val="18"/>
+      </w:rPr>
+      <w:t>v1.1</w:t>
+    </w:r>
+    <w:r>
+      <w:rPr>
+        <w:rFonts w:ascii="Arial" w:hAnsi="Arial" w:cs="Arial"/>
+        <w:bCs/>
+        <w:sz w:val="18"/>
+      </w:rPr>
+      <w:t xml:space="preserve">  </w:t>
+    </w:r>
+    <w:proofErr w:type="gramEnd"/>
     <w:r>
       <w:rPr>
         <w:rFonts w:ascii="Arial" w:hAnsi="Arial" w:cs="Arial"/>
@@ -26185,7 +26159,7 @@
         <w:noProof/>
         <w:sz w:val="18"/>
       </w:rPr>
-      <w:t>1/20/2017</w:t>
+      <w:t>1/21/2017</w:t>
     </w:r>
     <w:r>
       <w:rPr>
@@ -26234,7 +26208,7 @@
         <w:noProof/>
         <w:sz w:val="18"/>
       </w:rPr>
-      <w:t>17</w:t>
+      <w:t>29</w:t>
     </w:r>
     <w:r>
       <w:rPr>
@@ -26399,7 +26373,7 @@
         <w:noProof/>
         <w:sz w:val="18"/>
       </w:rPr>
-      <w:t>1/20/2017</w:t>
+      <w:t>1/21/2017</w:t>
     </w:r>
     <w:r>
       <w:rPr>
@@ -26448,7 +26422,7 @@
         <w:noProof/>
         <w:sz w:val="18"/>
       </w:rPr>
-      <w:t>2</w:t>
+      <w:t>1</w:t>
     </w:r>
     <w:r>
       <w:rPr>
@@ -26765,7 +26739,7 @@
         <v:path o:extrusionok="f" gradientshapeok="t" o:connecttype="rect"/>
         <o:lock v:ext="edit" aspectratio="t"/>
       </v:shapetype>
-      <v:shape id="_x0000_i1086" type="#_x0000_t75" style="width:15.6pt;height:14.5pt;visibility:visible;mso-wrap-style:square" o:bullet="t">
+      <v:shape id="_x0000_i1029" type="#_x0000_t75" style="width:15.6pt;height:14.5pt;visibility:visible;mso-wrap-style:square" o:bullet="t">
         <v:imagedata r:id="rId1" o:title=""/>
       </v:shape>
     </w:pict>
@@ -32372,7 +32346,7 @@
 </file>
 
 <file path=customXml/itemProps1.xml><?xml version="1.0" encoding="utf-8"?>
-<ds:datastoreItem xmlns:ds="http://schemas.openxmlformats.org/officeDocument/2006/customXml" ds:itemID="{4F339BDC-3057-4A55-80FE-1A2D0FDD0BD9}">
+<ds:datastoreItem xmlns:ds="http://schemas.openxmlformats.org/officeDocument/2006/customXml" ds:itemID="{CE2DC6A5-5A46-475F-8E5C-1C879EBE4BCD}">
   <ds:schemaRefs>
     <ds:schemaRef ds:uri="http://schemas.openxmlformats.org/officeDocument/2006/bibliography"/>
   </ds:schemaRefs>

</xml_diff>